<commit_message>
Ajout de la partie 3 dans le rapport
</commit_message>
<xml_diff>
--- a/Rapport istinger.docx
+++ b/Rapport istinger.docx
@@ -128,9 +128,6 @@
                     </w:rPr>
                     <w:alias w:val="Titre"/>
                     <w:id w:val="541102321"/>
-                    <w:placeholder>
-                      <w:docPart w:val="C2CEAE7CA31E40358CCC0DBD31308B10"/>
-                    </w:placeholder>
                     <w:dataBinding w:prefixMappings="xmlns:ns0='http://schemas.openxmlformats.org/package/2006/metadata/core-properties' xmlns:ns1='http://purl.org/dc/elements/1.1/'" w:xpath="/ns0:coreProperties[1]/ns1:title[1]" w:storeItemID="{6C3C8BC8-F283-45AE-878A-BAB7291924A1}"/>
                     <w:text/>
                   </w:sdtPr>
@@ -3430,7 +3427,459 @@
     </w:p>
     <w:p>
       <w:r>
-        <w:t>TODO : schéma, socket, exemple</w:t>
+        <w:t xml:space="preserve">La communication entre l’application </w:t>
+      </w:r>
+      <w:proofErr w:type="spellStart"/>
+      <w:r>
+        <w:t>iPhone</w:t>
+      </w:r>
+      <w:proofErr w:type="spellEnd"/>
+      <w:r>
+        <w:t xml:space="preserve"> et le robot a été la partie la plus compliquée à mettre en place. Pour communiquer, nous avons utilisé les sockets. Les sockets facilitent l’utilisation des services d’un protocole réseau. De plus, les sockets sont indépendants du système d’exploitation et du langage de programmation. Par exemple, un socket crée sur un système d’exploitation Windows pourra recevoir des données d’un programme exécuté dans un environnement Unix. Dans notre cas, l’utilisation de sockets était la seule solution de communication entre l’</w:t>
+      </w:r>
+      <w:proofErr w:type="spellStart"/>
+      <w:r>
+        <w:t>iPhone</w:t>
+      </w:r>
+      <w:proofErr w:type="spellEnd"/>
+      <w:r>
+        <w:t xml:space="preserve"> et le robot.</w:t>
+      </w:r>
+    </w:p>
+    <w:p>
+      <w:r>
+        <w:rPr>
+          <w:noProof/>
+          <w:lang w:val="en-US"/>
+        </w:rPr>
+        <w:drawing>
+          <wp:anchor distT="0" distB="0" distL="114300" distR="114300" simplePos="0" relativeHeight="251660288" behindDoc="0" locked="0" layoutInCell="1" allowOverlap="1">
+            <wp:simplePos x="0" y="0"/>
+            <wp:positionH relativeFrom="column">
+              <wp:posOffset>3419404</wp:posOffset>
+            </wp:positionH>
+            <wp:positionV relativeFrom="paragraph">
+              <wp:posOffset>244970</wp:posOffset>
+            </wp:positionV>
+            <wp:extent cx="1248975" cy="846666"/>
+            <wp:effectExtent l="19050" t="0" r="8325" b="0"/>
+            <wp:wrapNone/>
+            <wp:docPr id="2" name="Image 2" descr="http://www.lextronic.fr/scratch/vignettes/doc/produit/w_77_img1_3056.jpg"/>
+            <wp:cNvGraphicFramePr>
+              <a:graphicFrameLocks xmlns:a="http://schemas.openxmlformats.org/drawingml/2006/main" noChangeAspect="1"/>
+            </wp:cNvGraphicFramePr>
+            <a:graphic xmlns:a="http://schemas.openxmlformats.org/drawingml/2006/main">
+              <a:graphicData uri="http://schemas.openxmlformats.org/drawingml/2006/picture">
+                <pic:pic xmlns:pic="http://schemas.openxmlformats.org/drawingml/2006/picture">
+                  <pic:nvPicPr>
+                    <pic:cNvPr id="0" name="Picture 2" descr="http://www.lextronic.fr/scratch/vignettes/doc/produit/w_77_img1_3056.jpg"/>
+                    <pic:cNvPicPr>
+                      <a:picLocks noChangeAspect="1" noChangeArrowheads="1"/>
+                    </pic:cNvPicPr>
+                  </pic:nvPicPr>
+                  <pic:blipFill>
+                    <a:blip r:embed="rId20"/>
+                    <a:srcRect/>
+                    <a:stretch>
+                      <a:fillRect/>
+                    </a:stretch>
+                  </pic:blipFill>
+                  <pic:spPr bwMode="auto">
+                    <a:xfrm>
+                      <a:off x="0" y="0"/>
+                      <a:ext cx="1248975" cy="846666"/>
+                    </a:xfrm>
+                    <a:prstGeom prst="rect">
+                      <a:avLst/>
+                    </a:prstGeom>
+                    <a:noFill/>
+                    <a:ln w="9525">
+                      <a:noFill/>
+                      <a:miter lim="800000"/>
+                      <a:headEnd/>
+                      <a:tailEnd/>
+                    </a:ln>
+                  </pic:spPr>
+                </pic:pic>
+              </a:graphicData>
+            </a:graphic>
+          </wp:anchor>
+        </w:drawing>
+      </w:r>
+      <w:r>
+        <w:rPr>
+          <w:noProof/>
+        </w:rPr>
+        <w:pict>
+          <v:shapetype id="_x0000_t202" coordsize="21600,21600" o:spt="202" path="m,l,21600r21600,l21600,xe">
+            <v:stroke joinstyle="miter"/>
+            <v:path gradientshapeok="t" o:connecttype="rect"/>
+          </v:shapetype>
+          <v:shape id="_x0000_s1031" type="#_x0000_t202" style="position:absolute;margin-left:88.4pt;margin-top:5.05pt;width:78pt;height:20.55pt;z-index:251667456;mso-position-horizontal-relative:text;mso-position-vertical-relative:text;mso-width-relative:margin;mso-height-relative:margin">
+            <v:textbox>
+              <w:txbxContent>
+                <w:p>
+                  <w:pPr>
+                    <w:jc w:val="center"/>
+                  </w:pPr>
+                  <w:r>
+                    <w:t>Socket</w:t>
+                  </w:r>
+                </w:p>
+              </w:txbxContent>
+            </v:textbox>
+          </v:shape>
+        </w:pict>
+      </w:r>
+      <w:r>
+        <w:rPr>
+          <w:noProof/>
+          <w:lang w:val="en-US"/>
+        </w:rPr>
+        <w:pict>
+          <v:shapetype id="_x0000_t32" coordsize="21600,21600" o:spt="32" o:oned="t" path="m,l21600,21600e" filled="f">
+            <v:path arrowok="t" fillok="f" o:connecttype="none"/>
+            <o:lock v:ext="edit" shapetype="t"/>
+          </v:shapetype>
+          <v:shape id="_x0000_s1029" type="#_x0000_t32" style="position:absolute;margin-left:75.75pt;margin-top:61.95pt;width:104pt;height:0;flip:x;z-index:251664384;mso-position-horizontal-relative:text;mso-position-vertical-relative:text" o:connectortype="straight">
+            <v:stroke endarrow="block"/>
+          </v:shape>
+        </w:pict>
+      </w:r>
+      <w:r>
+        <w:rPr>
+          <w:noProof/>
+          <w:lang w:val="en-US"/>
+        </w:rPr>
+        <w:pict>
+          <v:shape id="_x0000_s1027" type="#_x0000_t32" style="position:absolute;margin-left:75.75pt;margin-top:37.95pt;width:104pt;height:0;z-index:251662336;mso-position-horizontal-relative:text;mso-position-vertical-relative:text" o:connectortype="straight">
+            <v:stroke endarrow="block"/>
+          </v:shape>
+        </w:pict>
+      </w:r>
+      <w:r>
+        <w:rPr>
+          <w:noProof/>
+          <w:lang w:val="en-US"/>
+        </w:rPr>
+        <w:drawing>
+          <wp:anchor distT="0" distB="0" distL="114300" distR="114300" simplePos="0" relativeHeight="251661312" behindDoc="0" locked="0" layoutInCell="1" allowOverlap="1">
+            <wp:simplePos x="0" y="0"/>
+            <wp:positionH relativeFrom="column">
+              <wp:posOffset>2482215</wp:posOffset>
+            </wp:positionH>
+            <wp:positionV relativeFrom="paragraph">
+              <wp:posOffset>425450</wp:posOffset>
+            </wp:positionV>
+            <wp:extent cx="861060" cy="462280"/>
+            <wp:effectExtent l="19050" t="0" r="0" b="0"/>
+            <wp:wrapNone/>
+            <wp:docPr id="5" name="Image 5" descr="http://www.sigmatek-players.com/images/x300/photo/lecteur_carte_mere.jpg"/>
+            <wp:cNvGraphicFramePr>
+              <a:graphicFrameLocks xmlns:a="http://schemas.openxmlformats.org/drawingml/2006/main" noChangeAspect="1"/>
+            </wp:cNvGraphicFramePr>
+            <a:graphic xmlns:a="http://schemas.openxmlformats.org/drawingml/2006/main">
+              <a:graphicData uri="http://schemas.openxmlformats.org/drawingml/2006/picture">
+                <pic:pic xmlns:pic="http://schemas.openxmlformats.org/drawingml/2006/picture">
+                  <pic:nvPicPr>
+                    <pic:cNvPr id="0" name="Picture 5" descr="http://www.sigmatek-players.com/images/x300/photo/lecteur_carte_mere.jpg"/>
+                    <pic:cNvPicPr>
+                      <a:picLocks noChangeAspect="1" noChangeArrowheads="1"/>
+                    </pic:cNvPicPr>
+                  </pic:nvPicPr>
+                  <pic:blipFill>
+                    <a:blip r:embed="rId21" cstate="print"/>
+                    <a:srcRect/>
+                    <a:stretch>
+                      <a:fillRect/>
+                    </a:stretch>
+                  </pic:blipFill>
+                  <pic:spPr bwMode="auto">
+                    <a:xfrm>
+                      <a:off x="0" y="0"/>
+                      <a:ext cx="861060" cy="462280"/>
+                    </a:xfrm>
+                    <a:prstGeom prst="rect">
+                      <a:avLst/>
+                    </a:prstGeom>
+                    <a:noFill/>
+                    <a:ln w="9525">
+                      <a:noFill/>
+                      <a:miter lim="800000"/>
+                      <a:headEnd/>
+                      <a:tailEnd/>
+                    </a:ln>
+                  </pic:spPr>
+                </pic:pic>
+              </a:graphicData>
+            </a:graphic>
+          </wp:anchor>
+        </w:drawing>
+      </w:r>
+      <w:r>
+        <w:rPr>
+          <w:noProof/>
+          <w:lang w:val="en-US"/>
+        </w:rPr>
+        <w:drawing>
+          <wp:inline distT="0" distB="0" distL="0" distR="0">
+            <wp:extent cx="703439" cy="1226162"/>
+            <wp:effectExtent l="19050" t="0" r="1411" b="0"/>
+            <wp:docPr id="1" name="Image 1" descr="C:\Documents and Settings\BD51\Desktop\apple-ipod-touch.jpg"/>
+            <wp:cNvGraphicFramePr>
+              <a:graphicFrameLocks xmlns:a="http://schemas.openxmlformats.org/drawingml/2006/main" noChangeAspect="1"/>
+            </wp:cNvGraphicFramePr>
+            <a:graphic xmlns:a="http://schemas.openxmlformats.org/drawingml/2006/main">
+              <a:graphicData uri="http://schemas.openxmlformats.org/drawingml/2006/picture">
+                <pic:pic xmlns:pic="http://schemas.openxmlformats.org/drawingml/2006/picture">
+                  <pic:nvPicPr>
+                    <pic:cNvPr id="0" name="Picture 1" descr="C:\Documents and Settings\BD51\Desktop\apple-ipod-touch.jpg"/>
+                    <pic:cNvPicPr>
+                      <a:picLocks noChangeAspect="1" noChangeArrowheads="1"/>
+                    </pic:cNvPicPr>
+                  </pic:nvPicPr>
+                  <pic:blipFill>
+                    <a:blip r:embed="rId22" cstate="print"/>
+                    <a:srcRect/>
+                    <a:stretch>
+                      <a:fillRect/>
+                    </a:stretch>
+                  </pic:blipFill>
+                  <pic:spPr bwMode="auto">
+                    <a:xfrm>
+                      <a:off x="0" y="0"/>
+                      <a:ext cx="709974" cy="1237553"/>
+                    </a:xfrm>
+                    <a:prstGeom prst="rect">
+                      <a:avLst/>
+                    </a:prstGeom>
+                    <a:noFill/>
+                    <a:ln w="9525">
+                      <a:noFill/>
+                      <a:miter lim="800000"/>
+                      <a:headEnd/>
+                      <a:tailEnd/>
+                    </a:ln>
+                  </pic:spPr>
+                </pic:pic>
+              </a:graphicData>
+            </a:graphic>
+          </wp:inline>
+        </w:drawing>
+      </w:r>
+    </w:p>
+    <w:p>
+      <w:pPr>
+        <w:pStyle w:val="Paragraphedeliste"/>
+        <w:numPr>
+          <w:ilvl w:val="0"/>
+          <w:numId w:val="28"/>
+        </w:numPr>
+      </w:pPr>
+      <w:r>
+        <w:rPr>
+          <w:b/>
+        </w:rPr>
+        <w:t>1</w:t>
+      </w:r>
+      <w:r>
+        <w:t xml:space="preserve"> Le programme embarqué sur la carte crée le socket</w:t>
+      </w:r>
+    </w:p>
+    <w:p>
+      <w:pPr>
+        <w:pStyle w:val="Paragraphedeliste"/>
+        <w:numPr>
+          <w:ilvl w:val="0"/>
+          <w:numId w:val="28"/>
+        </w:numPr>
+      </w:pPr>
+      <w:r>
+        <w:rPr>
+          <w:b/>
+        </w:rPr>
+        <w:t xml:space="preserve">2 </w:t>
+      </w:r>
+      <w:r>
+        <w:t>L’</w:t>
+      </w:r>
+      <w:proofErr w:type="spellStart"/>
+      <w:r>
+        <w:t>iPod</w:t>
+      </w:r>
+      <w:proofErr w:type="spellEnd"/>
+      <w:r>
+        <w:t xml:space="preserve"> </w:t>
+      </w:r>
+      <w:proofErr w:type="spellStart"/>
+      <w:r>
+        <w:t>Touch</w:t>
+      </w:r>
+      <w:proofErr w:type="spellEnd"/>
+      <w:r>
+        <w:t xml:space="preserve"> se connecte au réseau Wifi</w:t>
+      </w:r>
+    </w:p>
+    <w:p>
+      <w:pPr>
+        <w:pStyle w:val="Paragraphedeliste"/>
+        <w:numPr>
+          <w:ilvl w:val="0"/>
+          <w:numId w:val="28"/>
+        </w:numPr>
+      </w:pPr>
+      <w:r>
+        <w:rPr>
+          <w:b/>
+        </w:rPr>
+        <w:t xml:space="preserve">3 </w:t>
+      </w:r>
+      <w:r>
+        <w:t xml:space="preserve">L’application </w:t>
+      </w:r>
+      <w:proofErr w:type="spellStart"/>
+      <w:r>
+        <w:t>iStinger</w:t>
+      </w:r>
+      <w:proofErr w:type="spellEnd"/>
+      <w:r>
+        <w:t xml:space="preserve"> se connecte au socket</w:t>
+      </w:r>
+    </w:p>
+    <w:p>
+      <w:pPr>
+        <w:pStyle w:val="Paragraphedeliste"/>
+        <w:numPr>
+          <w:ilvl w:val="0"/>
+          <w:numId w:val="28"/>
+        </w:numPr>
+      </w:pPr>
+      <w:r>
+        <w:rPr>
+          <w:b/>
+        </w:rPr>
+        <w:t>4</w:t>
+      </w:r>
+      <w:r>
+        <w:t xml:space="preserve"> </w:t>
+      </w:r>
+      <w:proofErr w:type="spellStart"/>
+      <w:r>
+        <w:t>iStinger</w:t>
+      </w:r>
+      <w:proofErr w:type="spellEnd"/>
+      <w:r>
+        <w:t xml:space="preserve"> </w:t>
+      </w:r>
+      <w:proofErr w:type="gramStart"/>
+      <w:r>
+        <w:t>envoie</w:t>
+      </w:r>
+      <w:proofErr w:type="gramEnd"/>
+      <w:r>
+        <w:t xml:space="preserve"> des données au robot</w:t>
+      </w:r>
+    </w:p>
+    <w:p>
+      <w:pPr>
+        <w:pStyle w:val="Paragraphedeliste"/>
+        <w:numPr>
+          <w:ilvl w:val="0"/>
+          <w:numId w:val="28"/>
+        </w:numPr>
+      </w:pPr>
+      <w:r>
+        <w:rPr>
+          <w:b/>
+        </w:rPr>
+        <w:t>5</w:t>
+      </w:r>
+      <w:r>
+        <w:t xml:space="preserve"> Le robot renvoie des données</w:t>
+      </w:r>
+    </w:p>
+    <w:p>
+      <w:r>
+        <w:t>Nous avons vu comment la connexion est effectuée entre l’application et le robot, maintenant nous allons nous intéresser à l’application en elle-même.</w:t>
+      </w:r>
+    </w:p>
+    <w:p>
+      <w:r>
+        <w:rPr>
+          <w:noProof/>
+          <w:lang w:val="en-US"/>
+        </w:rPr>
+        <w:pict>
+          <v:rect id="_x0000_s1033" style="position:absolute;margin-left:27.75pt;margin-top:20.5pt;width:120pt;height:24pt;z-index:251668480" fillcolor="#94b6d2 [3204]" strokecolor="#f2f2f2 [3041]" strokeweight="3pt">
+            <v:shadow on="t" type="perspective" color="#345c7d [1604]" opacity=".5" offset="1pt" offset2="-1pt"/>
+            <v:textbox>
+              <w:txbxContent>
+                <w:p>
+                  <w:pPr>
+                    <w:jc w:val="center"/>
+                  </w:pPr>
+                  <w:proofErr w:type="spellStart"/>
+                  <w:r>
+                    <w:t>DrivingViewController</w:t>
+                  </w:r>
+                  <w:proofErr w:type="spellEnd"/>
+                </w:p>
+              </w:txbxContent>
+            </v:textbox>
+          </v:rect>
+        </w:pict>
+      </w:r>
+      <w:r>
+        <w:rPr>
+          <w:noProof/>
+          <w:lang w:val="en-US"/>
+        </w:rPr>
+        <w:pict>
+          <v:rect id="_x0000_s1034" style="position:absolute;margin-left:278.9pt;margin-top:18.7pt;width:124.05pt;height:24pt;z-index:251669504" fillcolor="#94b6d2 [3204]" strokecolor="#f2f2f2 [3041]" strokeweight="3pt">
+            <v:shadow on="t" type="perspective" color="#345c7d [1604]" opacity=".5" offset="1pt" offset2="-1pt"/>
+            <v:textbox>
+              <w:txbxContent>
+                <w:p>
+                  <w:pPr>
+                    <w:jc w:val="center"/>
+                  </w:pPr>
+                  <w:proofErr w:type="spellStart"/>
+                  <w:r>
+                    <w:t>OptionsViewController</w:t>
+                  </w:r>
+                  <w:proofErr w:type="spellEnd"/>
+                </w:p>
+              </w:txbxContent>
+            </v:textbox>
+          </v:rect>
+        </w:pict>
+      </w:r>
+      <w:r>
+        <w:t xml:space="preserve">En effet, chaque commande envoyée au robot suit un schéma bien défini. </w:t>
+      </w:r>
+    </w:p>
+    <w:p>
+      <w:r>
+        <w:rPr>
+          <w:noProof/>
+          <w:lang w:val="en-US"/>
+        </w:rPr>
+        <w:pict>
+          <v:shape id="_x0000_s1038" type="#_x0000_t32" style="position:absolute;margin-left:219.3pt;margin-top:18.5pt;width:118.9pt;height:67pt;flip:x;z-index:251673600" o:connectortype="straight">
+            <v:stroke endarrow="block"/>
+          </v:shape>
+        </w:pict>
+      </w:r>
+      <w:r>
+        <w:rPr>
+          <w:noProof/>
+          <w:lang w:val="en-US"/>
+        </w:rPr>
+        <w:pict>
+          <v:shape id="_x0000_s1037" type="#_x0000_t32" style="position:absolute;margin-left:88.4pt;margin-top:18.5pt;width:118.9pt;height:67pt;z-index:251672576" o:connectortype="straight">
+            <v:stroke endarrow="block"/>
+          </v:shape>
+        </w:pict>
       </w:r>
     </w:p>
     <w:p>
@@ -3438,6 +3887,110 @@
         <w:pStyle w:val="Titre2"/>
       </w:pPr>
       <w:bookmarkStart w:id="9" w:name="_Toc282423888"/>
+    </w:p>
+    <w:p/>
+    <w:p>
+      <w:r>
+        <w:rPr>
+          <w:noProof/>
+          <w:lang w:val="en-US"/>
+        </w:rPr>
+        <w:pict>
+          <v:rect id="_x0000_s1035" style="position:absolute;margin-left:139.3pt;margin-top:.1pt;width:143.55pt;height:24pt;z-index:251670528" fillcolor="#94b6d2 [3204]" strokecolor="#f2f2f2 [3041]" strokeweight="3pt">
+            <v:shadow on="t" type="perspective" color="#345c7d [1604]" opacity=".5" offset="1pt" offset2="-1pt"/>
+            <v:textbox style="mso-next-textbox:#_x0000_s1035">
+              <w:txbxContent>
+                <w:p>
+                  <w:pPr>
+                    <w:jc w:val="center"/>
+                  </w:pPr>
+                  <w:proofErr w:type="spellStart"/>
+                  <w:r>
+                    <w:t>CommandRobotController</w:t>
+                  </w:r>
+                  <w:proofErr w:type="spellEnd"/>
+                </w:p>
+              </w:txbxContent>
+            </v:textbox>
+          </v:rect>
+        </w:pict>
+      </w:r>
+    </w:p>
+    <w:p>
+      <w:r>
+        <w:rPr>
+          <w:noProof/>
+          <w:lang w:val="en-US"/>
+        </w:rPr>
+        <w:pict>
+          <v:shape id="_x0000_s1039" type="#_x0000_t32" style="position:absolute;margin-left:211.75pt;margin-top:1.65pt;width:.05pt;height:59.55pt;z-index:251674624" o:connectortype="straight">
+            <v:stroke endarrow="block"/>
+          </v:shape>
+        </w:pict>
+      </w:r>
+    </w:p>
+    <w:p/>
+    <w:p>
+      <w:r>
+        <w:rPr>
+          <w:noProof/>
+          <w:lang w:val="en-US"/>
+        </w:rPr>
+        <w:pict>
+          <v:rect id="_x0000_s1036" style="position:absolute;margin-left:139.3pt;margin-top:11pt;width:143.55pt;height:24pt;z-index:251671552" fillcolor="#94b6d2 [3204]" strokecolor="#f2f2f2 [3041]" strokeweight="3pt">
+            <v:shadow on="t" type="perspective" color="#345c7d [1604]" opacity=".5" offset="1pt" offset2="-1pt"/>
+            <v:textbox>
+              <w:txbxContent>
+                <w:p>
+                  <w:pPr>
+                    <w:jc w:val="center"/>
+                  </w:pPr>
+                  <w:proofErr w:type="spellStart"/>
+                  <w:r>
+                    <w:t>ConnexionManager</w:t>
+                  </w:r>
+                  <w:proofErr w:type="spellEnd"/>
+                </w:p>
+              </w:txbxContent>
+            </v:textbox>
+          </v:rect>
+        </w:pict>
+      </w:r>
+    </w:p>
+    <w:p>
+      <w:r>
+        <w:lastRenderedPageBreak/>
+        <w:t xml:space="preserve">Toutes les commandes correspondantes au robot sont centralisées dans la classe </w:t>
+      </w:r>
+      <w:proofErr w:type="spellStart"/>
+      <w:r>
+        <w:t>CommandRobotController</w:t>
+      </w:r>
+      <w:proofErr w:type="spellEnd"/>
+      <w:r>
+        <w:t xml:space="preserve">. </w:t>
+      </w:r>
+      <w:proofErr w:type="spellStart"/>
+      <w:r>
+        <w:t>CommandRobotController</w:t>
+      </w:r>
+      <w:proofErr w:type="spellEnd"/>
+      <w:r>
+        <w:t xml:space="preserve">. Ce système permet de facilement adapter le code à un robot. En effet, même si l’on exécute des commandes au robot depuis différentes classes, celles-ci sont toutes centralisées dans le singleton </w:t>
+      </w:r>
+      <w:proofErr w:type="spellStart"/>
+      <w:r>
+        <w:t>CommandRobotController</w:t>
+      </w:r>
+      <w:proofErr w:type="spellEnd"/>
+      <w:r>
+        <w:t xml:space="preserve">. </w:t>
+      </w:r>
+    </w:p>
+    <w:p>
+      <w:pPr>
+        <w:pStyle w:val="Titre2"/>
+      </w:pPr>
       <w:r>
         <w:t>3.2 Diriger le robot</w:t>
       </w:r>
@@ -3445,37 +3998,255 @@
     </w:p>
     <w:p>
       <w:r>
-        <w:t>TODO : schéma sur le fonctionnement de l’accéléromètre, communication entre les classes</w:t>
+        <w:t>Après avoir effectuer la connexion au serveur, la deuxième partie importante du projet consiste à envoyer des ordres au robot. Pour diriger le robot, nous avons réfléchi à une interface claire et facile à prendre en main.</w:t>
+      </w:r>
+    </w:p>
+    <w:p>
+      <w:r>
+        <w:t>Pour cela, nous avons mis en place une interface graphique avec 5 boutons, correspondant chacun à une action.</w:t>
+      </w:r>
+    </w:p>
+    <w:p>
+      <w:pPr>
+        <w:rPr>
+          <w:b/>
+          <w:color w:val="FF0000"/>
+        </w:rPr>
+      </w:pPr>
+      <w:proofErr w:type="spellStart"/>
+      <w:r>
+        <w:rPr>
+          <w:b/>
+          <w:color w:val="FF0000"/>
+        </w:rPr>
+        <w:t>Imprim</w:t>
+      </w:r>
+      <w:proofErr w:type="spellEnd"/>
+      <w:r>
+        <w:rPr>
+          <w:b/>
+          <w:color w:val="FF0000"/>
+        </w:rPr>
+        <w:t xml:space="preserve"> écran des boutons </w:t>
+      </w:r>
+    </w:p>
+    <w:p>
+      <w:r>
+        <w:t>Nous avons également utilisé l’accéléromètre de l’</w:t>
+      </w:r>
+      <w:proofErr w:type="spellStart"/>
+      <w:r>
+        <w:t>iPod</w:t>
+      </w:r>
+      <w:proofErr w:type="spellEnd"/>
+      <w:r>
+        <w:t xml:space="preserve"> </w:t>
+      </w:r>
+      <w:proofErr w:type="spellStart"/>
+      <w:r>
+        <w:t>touch</w:t>
+      </w:r>
+      <w:proofErr w:type="spellEnd"/>
+      <w:r>
+        <w:t xml:space="preserve"> pour diriger le robot. Ainsi, en fonction de la position du téléphone, le robot prendra une direction.</w:t>
+      </w:r>
+    </w:p>
+    <w:p>
+      <w:r>
+        <w:rPr>
+          <w:noProof/>
+          <w:lang w:val="en-US"/>
+        </w:rPr>
+        <w:drawing>
+          <wp:inline distT="0" distB="0" distL="0" distR="0">
+            <wp:extent cx="6209030" cy="4650740"/>
+            <wp:effectExtent l="19050" t="0" r="1270" b="0"/>
+            <wp:docPr id="11" name="Image 8" descr="\\Vboxsvr\documents\istinger\angles-and-device-orientation.png"/>
+            <wp:cNvGraphicFramePr>
+              <a:graphicFrameLocks xmlns:a="http://schemas.openxmlformats.org/drawingml/2006/main" noChangeAspect="1"/>
+            </wp:cNvGraphicFramePr>
+            <a:graphic xmlns:a="http://schemas.openxmlformats.org/drawingml/2006/main">
+              <a:graphicData uri="http://schemas.openxmlformats.org/drawingml/2006/picture">
+                <pic:pic xmlns:pic="http://schemas.openxmlformats.org/drawingml/2006/picture">
+                  <pic:nvPicPr>
+                    <pic:cNvPr id="0" name="Picture 8" descr="\\Vboxsvr\documents\istinger\angles-and-device-orientation.png"/>
+                    <pic:cNvPicPr>
+                      <a:picLocks noChangeAspect="1" noChangeArrowheads="1"/>
+                    </pic:cNvPicPr>
+                  </pic:nvPicPr>
+                  <pic:blipFill>
+                    <a:blip r:embed="rId23"/>
+                    <a:srcRect/>
+                    <a:stretch>
+                      <a:fillRect/>
+                    </a:stretch>
+                  </pic:blipFill>
+                  <pic:spPr bwMode="auto">
+                    <a:xfrm>
+                      <a:off x="0" y="0"/>
+                      <a:ext cx="6209030" cy="4650740"/>
+                    </a:xfrm>
+                    <a:prstGeom prst="rect">
+                      <a:avLst/>
+                    </a:prstGeom>
+                    <a:noFill/>
+                    <a:ln w="9525">
+                      <a:noFill/>
+                      <a:miter lim="800000"/>
+                      <a:headEnd/>
+                      <a:tailEnd/>
+                    </a:ln>
+                  </pic:spPr>
+                </pic:pic>
+              </a:graphicData>
+            </a:graphic>
+          </wp:inline>
+        </w:drawing>
+      </w:r>
+    </w:p>
+    <w:p>
+      <w:r>
+        <w:lastRenderedPageBreak/>
+        <w:t xml:space="preserve">Ce schéma présente les différentes valeurs d’un </w:t>
+      </w:r>
+      <w:proofErr w:type="spellStart"/>
+      <w:r>
+        <w:t>arctan</w:t>
+      </w:r>
+      <w:proofErr w:type="spellEnd"/>
+      <w:r>
+        <w:t xml:space="preserve"> entre l’axe x et y. Dans notre cas, nous avons utilisé le positionnement paysage droit. En effet, pour diriger le robot en bougeant le téléphone il faut mettre le téléphone en position horizontale le haut du téléphone sur la gauche. </w:t>
+      </w:r>
+    </w:p>
+    <w:p>
+      <w:r>
+        <w:t xml:space="preserve">Pour détecter les mouvements gauche/droit du téléphones, il ne reste plus qu’à tester </w:t>
+      </w:r>
+      <w:r>
+        <w:t xml:space="preserve">que </w:t>
+      </w:r>
+      <w:r>
+        <w:t>la valeur de l’arc tangente entre l</w:t>
+      </w:r>
+      <w:r>
+        <w:t>es abscisses et l’ordonnée est comprise entre (-1 et 1).</w:t>
+      </w:r>
+    </w:p>
+    <w:p>
+      <w:r>
+        <w:t>Pour détecter les mouvements avant/arrière il faut s’intéresser à l’axe z.</w:t>
+      </w:r>
+    </w:p>
+    <w:p>
+      <w:pPr>
+        <w:jc w:val="center"/>
+      </w:pPr>
+      <w:r>
+        <w:rPr>
+          <w:noProof/>
+          <w:lang w:val="en-US"/>
+        </w:rPr>
+        <w:drawing>
+          <wp:inline distT="0" distB="0" distL="0" distR="0">
+            <wp:extent cx="3499485" cy="3702685"/>
+            <wp:effectExtent l="19050" t="0" r="5715" b="0"/>
+            <wp:docPr id="12" name="Image 9" descr="http://developer.apple.com/library/ios/referencelibrary/GettingStarted/Creating_an_iPhone_App/Art/device_axes.jpg"/>
+            <wp:cNvGraphicFramePr>
+              <a:graphicFrameLocks xmlns:a="http://schemas.openxmlformats.org/drawingml/2006/main" noChangeAspect="1"/>
+            </wp:cNvGraphicFramePr>
+            <a:graphic xmlns:a="http://schemas.openxmlformats.org/drawingml/2006/main">
+              <a:graphicData uri="http://schemas.openxmlformats.org/drawingml/2006/picture">
+                <pic:pic xmlns:pic="http://schemas.openxmlformats.org/drawingml/2006/picture">
+                  <pic:nvPicPr>
+                    <pic:cNvPr id="0" name="Picture 9" descr="http://developer.apple.com/library/ios/referencelibrary/GettingStarted/Creating_an_iPhone_App/Art/device_axes.jpg"/>
+                    <pic:cNvPicPr>
+                      <a:picLocks noChangeAspect="1" noChangeArrowheads="1"/>
+                    </pic:cNvPicPr>
+                  </pic:nvPicPr>
+                  <pic:blipFill>
+                    <a:blip r:embed="rId24"/>
+                    <a:srcRect/>
+                    <a:stretch>
+                      <a:fillRect/>
+                    </a:stretch>
+                  </pic:blipFill>
+                  <pic:spPr bwMode="auto">
+                    <a:xfrm>
+                      <a:off x="0" y="0"/>
+                      <a:ext cx="3499485" cy="3702685"/>
+                    </a:xfrm>
+                    <a:prstGeom prst="rect">
+                      <a:avLst/>
+                    </a:prstGeom>
+                    <a:noFill/>
+                    <a:ln w="9525">
+                      <a:noFill/>
+                      <a:miter lim="800000"/>
+                      <a:headEnd/>
+                      <a:tailEnd/>
+                    </a:ln>
+                  </pic:spPr>
+                </pic:pic>
+              </a:graphicData>
+            </a:graphic>
+          </wp:inline>
+        </w:drawing>
+      </w:r>
+    </w:p>
+    <w:p>
+      <w:r>
+        <w:t>D’après le schéma, lorsque l’on penche le téléphone en avant, la valeur z va être négative alors que si l’on veut faire reculer le robot, la valeur sera positive.</w:t>
+      </w:r>
+    </w:p>
+    <w:p>
+      <w:r>
+        <w:t>L’accéléromètre de l’</w:t>
+      </w:r>
+      <w:proofErr w:type="spellStart"/>
+      <w:r>
+        <w:t>iPod</w:t>
+      </w:r>
+      <w:proofErr w:type="spellEnd"/>
+      <w:r>
+        <w:t xml:space="preserve"> </w:t>
+      </w:r>
+      <w:proofErr w:type="spellStart"/>
+      <w:r>
+        <w:t>Touch</w:t>
+      </w:r>
+      <w:proofErr w:type="spellEnd"/>
+      <w:r>
+        <w:t xml:space="preserve"> retourne la valeur de ces 3 axes à chaque mouvement. Ainsi, nous pouvons diriger le robot grâce au téléphone. </w:t>
       </w:r>
     </w:p>
     <w:p>
       <w:pPr>
         <w:pStyle w:val="Titre2"/>
       </w:pPr>
-      <w:bookmarkStart w:id="10" w:name="_Toc282423889"/>
-      <w:r>
-        <w:t>3.3 Présentation de l’interface</w:t>
-      </w:r>
-      <w:bookmarkEnd w:id="10"/>
-    </w:p>
-    <w:p>
-      <w:r>
-        <w:t xml:space="preserve">TODO : </w:t>
-      </w:r>
-      <w:proofErr w:type="spellStart"/>
-      <w:r>
-        <w:t>imprim</w:t>
-      </w:r>
-      <w:proofErr w:type="spellEnd"/>
-      <w:r>
-        <w:t xml:space="preserve"> écran de l’application et explication des fonctionnalités</w:t>
+      <w:r>
+        <w:t>3.3 Le compteur de vitesse</w:t>
+      </w:r>
+    </w:p>
+    <w:p/>
+    <w:p>
+      <w:pPr>
+        <w:pStyle w:val="Titre1"/>
+      </w:pPr>
+      <w:r>
+        <w:t xml:space="preserve">IV </w:t>
+      </w:r>
+      <w:r>
+        <w:t xml:space="preserve">Résultats et </w:t>
+      </w:r>
+      <w:r>
+        <w:t>Améliorations possibles</w:t>
       </w:r>
     </w:p>
     <w:sectPr>
-      <w:headerReference w:type="even" r:id="rId20"/>
-      <w:headerReference w:type="default" r:id="rId21"/>
-      <w:footerReference w:type="even" r:id="rId22"/>
-      <w:footerReference w:type="default" r:id="rId23"/>
+      <w:headerReference w:type="even" r:id="rId25"/>
+      <w:headerReference w:type="default" r:id="rId26"/>
+      <w:footerReference w:type="even" r:id="rId27"/>
+      <w:footerReference w:type="default" r:id="rId28"/>
       <w:pgSz w:w="11907" w:h="16839"/>
       <w:pgMar w:top="1134" w:right="992" w:bottom="1134" w:left="1134" w:header="709" w:footer="510" w:gutter="0"/>
       <w:pgNumType w:start="0"/>
@@ -3561,7 +4332,7 @@
           <w:sz w:val="24"/>
           <w:szCs w:val="24"/>
         </w:rPr>
-        <w:t>8</w:t>
+        <w:t>10</w:t>
       </w:r>
     </w:fldSimple>
   </w:p>
@@ -3834,6 +4605,119 @@
     </w:lvl>
   </w:abstractNum>
   <w:abstractNum w:abstractNumId="5">
+    <w:nsid w:val="07F040E8"/>
+    <w:multiLevelType w:val="hybridMultilevel"/>
+    <w:tmpl w:val="AB80EB42"/>
+    <w:lvl w:ilvl="0" w:tplc="04090001">
+      <w:start w:val="1"/>
+      <w:numFmt w:val="bullet"/>
+      <w:lvlText w:val=""/>
+      <w:lvlJc w:val="left"/>
+      <w:pPr>
+        <w:ind w:left="720" w:hanging="360"/>
+      </w:pPr>
+      <w:rPr>
+        <w:rFonts w:ascii="Symbol" w:hAnsi="Symbol" w:hint="default"/>
+      </w:rPr>
+    </w:lvl>
+    <w:lvl w:ilvl="1" w:tplc="04090003" w:tentative="1">
+      <w:start w:val="1"/>
+      <w:numFmt w:val="bullet"/>
+      <w:lvlText w:val="o"/>
+      <w:lvlJc w:val="left"/>
+      <w:pPr>
+        <w:ind w:left="1440" w:hanging="360"/>
+      </w:pPr>
+      <w:rPr>
+        <w:rFonts w:ascii="Courier New" w:hAnsi="Courier New" w:cs="Courier New" w:hint="default"/>
+      </w:rPr>
+    </w:lvl>
+    <w:lvl w:ilvl="2" w:tplc="04090005" w:tentative="1">
+      <w:start w:val="1"/>
+      <w:numFmt w:val="bullet"/>
+      <w:lvlText w:val=""/>
+      <w:lvlJc w:val="left"/>
+      <w:pPr>
+        <w:ind w:left="2160" w:hanging="360"/>
+      </w:pPr>
+      <w:rPr>
+        <w:rFonts w:ascii="Wingdings" w:hAnsi="Wingdings" w:hint="default"/>
+      </w:rPr>
+    </w:lvl>
+    <w:lvl w:ilvl="3" w:tplc="04090001" w:tentative="1">
+      <w:start w:val="1"/>
+      <w:numFmt w:val="bullet"/>
+      <w:lvlText w:val=""/>
+      <w:lvlJc w:val="left"/>
+      <w:pPr>
+        <w:ind w:left="2880" w:hanging="360"/>
+      </w:pPr>
+      <w:rPr>
+        <w:rFonts w:ascii="Symbol" w:hAnsi="Symbol" w:hint="default"/>
+      </w:rPr>
+    </w:lvl>
+    <w:lvl w:ilvl="4" w:tplc="04090003" w:tentative="1">
+      <w:start w:val="1"/>
+      <w:numFmt w:val="bullet"/>
+      <w:lvlText w:val="o"/>
+      <w:lvlJc w:val="left"/>
+      <w:pPr>
+        <w:ind w:left="3600" w:hanging="360"/>
+      </w:pPr>
+      <w:rPr>
+        <w:rFonts w:ascii="Courier New" w:hAnsi="Courier New" w:cs="Courier New" w:hint="default"/>
+      </w:rPr>
+    </w:lvl>
+    <w:lvl w:ilvl="5" w:tplc="04090005" w:tentative="1">
+      <w:start w:val="1"/>
+      <w:numFmt w:val="bullet"/>
+      <w:lvlText w:val=""/>
+      <w:lvlJc w:val="left"/>
+      <w:pPr>
+        <w:ind w:left="4320" w:hanging="360"/>
+      </w:pPr>
+      <w:rPr>
+        <w:rFonts w:ascii="Wingdings" w:hAnsi="Wingdings" w:hint="default"/>
+      </w:rPr>
+    </w:lvl>
+    <w:lvl w:ilvl="6" w:tplc="04090001" w:tentative="1">
+      <w:start w:val="1"/>
+      <w:numFmt w:val="bullet"/>
+      <w:lvlText w:val=""/>
+      <w:lvlJc w:val="left"/>
+      <w:pPr>
+        <w:ind w:left="5040" w:hanging="360"/>
+      </w:pPr>
+      <w:rPr>
+        <w:rFonts w:ascii="Symbol" w:hAnsi="Symbol" w:hint="default"/>
+      </w:rPr>
+    </w:lvl>
+    <w:lvl w:ilvl="7" w:tplc="04090003" w:tentative="1">
+      <w:start w:val="1"/>
+      <w:numFmt w:val="bullet"/>
+      <w:lvlText w:val="o"/>
+      <w:lvlJc w:val="left"/>
+      <w:pPr>
+        <w:ind w:left="5760" w:hanging="360"/>
+      </w:pPr>
+      <w:rPr>
+        <w:rFonts w:ascii="Courier New" w:hAnsi="Courier New" w:cs="Courier New" w:hint="default"/>
+      </w:rPr>
+    </w:lvl>
+    <w:lvl w:ilvl="8" w:tplc="04090005" w:tentative="1">
+      <w:start w:val="1"/>
+      <w:numFmt w:val="bullet"/>
+      <w:lvlText w:val=""/>
+      <w:lvlJc w:val="left"/>
+      <w:pPr>
+        <w:ind w:left="6480" w:hanging="360"/>
+      </w:pPr>
+      <w:rPr>
+        <w:rFonts w:ascii="Wingdings" w:hAnsi="Wingdings" w:hint="default"/>
+      </w:rPr>
+    </w:lvl>
+  </w:abstractNum>
+  <w:abstractNum w:abstractNumId="6">
     <w:nsid w:val="11D41A27"/>
     <w:multiLevelType w:val="multilevel"/>
     <w:tmpl w:val="2AC04F96"/>
@@ -3954,7 +4838,7 @@
       </w:rPr>
     </w:lvl>
   </w:abstractNum>
-  <w:abstractNum w:abstractNumId="6">
+  <w:abstractNum w:abstractNumId="7">
     <w:nsid w:val="184F3FA1"/>
     <w:multiLevelType w:val="hybridMultilevel"/>
     <w:tmpl w:val="0D0CEA3A"/>
@@ -4043,7 +4927,7 @@
       </w:pPr>
     </w:lvl>
   </w:abstractNum>
-  <w:abstractNum w:abstractNumId="7">
+  <w:abstractNum w:abstractNumId="8">
     <w:nsid w:val="1AFC707E"/>
     <w:multiLevelType w:val="hybridMultilevel"/>
     <w:tmpl w:val="855A5EC6"/>
@@ -4156,7 +5040,7 @@
       </w:rPr>
     </w:lvl>
   </w:abstractNum>
-  <w:abstractNum w:abstractNumId="8">
+  <w:abstractNum w:abstractNumId="9">
     <w:nsid w:val="2AB17A9B"/>
     <w:multiLevelType w:val="multilevel"/>
     <w:tmpl w:val="0409001D"/>
@@ -4249,7 +5133,7 @@
       </w:pPr>
     </w:lvl>
   </w:abstractNum>
-  <w:abstractNum w:abstractNumId="9">
+  <w:abstractNum w:abstractNumId="10">
     <w:nsid w:val="2C880799"/>
     <w:multiLevelType w:val="hybridMultilevel"/>
     <w:tmpl w:val="B7F49C8A"/>
@@ -4363,7 +5247,7 @@
       </w:rPr>
     </w:lvl>
   </w:abstractNum>
-  <w:abstractNum w:abstractNumId="10">
+  <w:abstractNum w:abstractNumId="11">
     <w:nsid w:val="32E95292"/>
     <w:multiLevelType w:val="hybridMultilevel"/>
     <w:tmpl w:val="BBFAF264"/>
@@ -4476,7 +5360,7 @@
       </w:rPr>
     </w:lvl>
   </w:abstractNum>
-  <w:abstractNum w:abstractNumId="11">
+  <w:abstractNum w:abstractNumId="12">
     <w:nsid w:val="39C32F22"/>
     <w:multiLevelType w:val="multilevel"/>
     <w:tmpl w:val="2AC04F96"/>
@@ -4597,7 +5481,7 @@
       </w:rPr>
     </w:lvl>
   </w:abstractNum>
-  <w:abstractNum w:abstractNumId="12">
+  <w:abstractNum w:abstractNumId="13">
     <w:nsid w:val="3C8C1409"/>
     <w:multiLevelType w:val="hybridMultilevel"/>
     <w:tmpl w:val="77BE3C6C"/>
@@ -4686,7 +5570,7 @@
       </w:pPr>
     </w:lvl>
   </w:abstractNum>
-  <w:abstractNum w:abstractNumId="13">
+  <w:abstractNum w:abstractNumId="14">
     <w:nsid w:val="3EC259A9"/>
     <w:multiLevelType w:val="multilevel"/>
     <w:tmpl w:val="2AC04F96"/>
@@ -4807,7 +5691,7 @@
       </w:rPr>
     </w:lvl>
   </w:abstractNum>
-  <w:abstractNum w:abstractNumId="14">
+  <w:abstractNum w:abstractNumId="15">
     <w:nsid w:val="444A0533"/>
     <w:multiLevelType w:val="multilevel"/>
     <w:tmpl w:val="363AB6D4"/>
@@ -4920,7 +5804,7 @@
       </w:rPr>
     </w:lvl>
   </w:abstractNum>
-  <w:abstractNum w:abstractNumId="15">
+  <w:abstractNum w:abstractNumId="16">
     <w:nsid w:val="60624B4B"/>
     <w:multiLevelType w:val="hybridMultilevel"/>
     <w:tmpl w:val="21A03F02"/>
@@ -5009,7 +5893,7 @@
       </w:pPr>
     </w:lvl>
   </w:abstractNum>
-  <w:abstractNum w:abstractNumId="16">
+  <w:abstractNum w:abstractNumId="17">
     <w:nsid w:val="7F8F72F5"/>
     <w:multiLevelType w:val="hybridMultilevel"/>
     <w:tmpl w:val="3E42F916"/>
@@ -5102,7 +5986,7 @@
     <w:abstractNumId w:val="4"/>
   </w:num>
   <w:num w:numId="2">
-    <w:abstractNumId w:val="9"/>
+    <w:abstractNumId w:val="10"/>
   </w:num>
   <w:num w:numId="3">
     <w:abstractNumId w:val="3"/>
@@ -5129,10 +6013,10 @@
     <w:abstractNumId w:val="0"/>
   </w:num>
   <w:num w:numId="11">
-    <w:abstractNumId w:val="8"/>
+    <w:abstractNumId w:val="9"/>
   </w:num>
   <w:num w:numId="12">
-    <w:abstractNumId w:val="9"/>
+    <w:abstractNumId w:val="10"/>
   </w:num>
   <w:num w:numId="13">
     <w:abstractNumId w:val="3"/>
@@ -5147,37 +6031,40 @@
     <w:abstractNumId w:val="0"/>
   </w:num>
   <w:num w:numId="17">
+    <w:abstractNumId w:val="9"/>
+  </w:num>
+  <w:num w:numId="18">
+    <w:abstractNumId w:val="14"/>
+  </w:num>
+  <w:num w:numId="19">
+    <w:abstractNumId w:val="16"/>
+  </w:num>
+  <w:num w:numId="20">
+    <w:abstractNumId w:val="17"/>
+  </w:num>
+  <w:num w:numId="21">
+    <w:abstractNumId w:val="7"/>
+  </w:num>
+  <w:num w:numId="22">
+    <w:abstractNumId w:val="13"/>
+  </w:num>
+  <w:num w:numId="23">
+    <w:abstractNumId w:val="15"/>
+  </w:num>
+  <w:num w:numId="24">
     <w:abstractNumId w:val="8"/>
   </w:num>
-  <w:num w:numId="18">
-    <w:abstractNumId w:val="13"/>
+  <w:num w:numId="25">
+    <w:abstractNumId w:val="11"/>
   </w:num>
-  <w:num w:numId="19">
-    <w:abstractNumId w:val="15"/>
-  </w:num>
-  <w:num w:numId="20">
-    <w:abstractNumId w:val="16"/>
-  </w:num>
-  <w:num w:numId="21">
+  <w:num w:numId="26">
     <w:abstractNumId w:val="6"/>
   </w:num>
-  <w:num w:numId="22">
+  <w:num w:numId="27">
     <w:abstractNumId w:val="12"/>
   </w:num>
-  <w:num w:numId="23">
-    <w:abstractNumId w:val="14"/>
-  </w:num>
-  <w:num w:numId="24">
-    <w:abstractNumId w:val="7"/>
-  </w:num>
-  <w:num w:numId="25">
-    <w:abstractNumId w:val="10"/>
-  </w:num>
-  <w:num w:numId="26">
+  <w:num w:numId="28">
     <w:abstractNumId w:val="5"/>
-  </w:num>
-  <w:num w:numId="27">
-    <w:abstractNumId w:val="11"/>
   </w:num>
 </w:numbering>
 </file>
@@ -6603,6 +7490,13 @@
     <w:pitch w:val="variable"/>
     <w:sig w:usb0="00000000" w:usb1="10000000" w:usb2="00000000" w:usb3="00000000" w:csb0="80000000" w:csb1="00000000"/>
   </w:font>
+  <w:font w:name="Courier New">
+    <w:panose1 w:val="02070309020205020404"/>
+    <w:charset w:val="00"/>
+    <w:family w:val="modern"/>
+    <w:pitch w:val="fixed"/>
+    <w:sig w:usb0="20002A87" w:usb1="80000000" w:usb2="00000008" w:usb3="00000000" w:csb0="000001FF" w:csb1="00000000"/>
+  </w:font>
   <w:font w:name="Tw Cen MT">
     <w:panose1 w:val="020B0602020104020603"/>
     <w:charset w:val="00"/>
@@ -6610,20 +7504,12 @@
     <w:pitch w:val="variable"/>
     <w:sig w:usb0="00000007" w:usb1="00000000" w:usb2="00000000" w:usb3="00000000" w:csb0="00000003" w:csb1="00000000"/>
   </w:font>
-  <w:font w:name="Courier New">
-    <w:panose1 w:val="02070309020205020404"/>
-    <w:charset w:val="00"/>
-    <w:family w:val="modern"/>
-    <w:pitch w:val="fixed"/>
-    <w:sig w:usb0="20002A87" w:usb1="80000000" w:usb2="00000008" w:usb3="00000000" w:csb0="000001FF" w:csb1="00000000"/>
-  </w:font>
   <w:font w:name="Tahoma">
-    <w:panose1 w:val="00000000000000000000"/>
+    <w:panose1 w:val="020B0604030504040204"/>
     <w:charset w:val="00"/>
     <w:family w:val="swiss"/>
-    <w:notTrueType/>
     <w:pitch w:val="variable"/>
-    <w:sig w:usb0="00000003" w:usb1="00000000" w:usb2="00000000" w:usb3="00000000" w:csb0="00000001" w:csb1="00000000"/>
+    <w:sig w:usb0="61002A87" w:usb1="80000000" w:usb2="00000008" w:usb3="00000000" w:csb0="000101FF" w:csb1="00000000"/>
   </w:font>
   <w:font w:name="Calibri">
     <w:panose1 w:val="020F0502020204030204"/>
@@ -6656,6 +7542,7 @@
     <w:rsid w:val="000A1D14"/>
     <w:rsid w:val="004B1265"/>
     <w:rsid w:val="00726489"/>
+    <w:rsid w:val="008248BF"/>
     <w:rsid w:val="00A23506"/>
     <w:rsid w:val="00AD3BCB"/>
   </w:rsids>
@@ -7074,6 +7961,13 @@
   <w:style w:type="paragraph" w:customStyle="1" w:styleId="560014C4CF034BA099BC94B55F89B9FA">
     <w:name w:val="560014C4CF034BA099BC94B55F89B9FA"/>
     <w:rsid w:val="004B1265"/>
+  </w:style>
+  <w:style w:type="paragraph" w:customStyle="1" w:styleId="89B0BD3D1CE540A88846A26E9F7AD426">
+    <w:name w:val="89B0BD3D1CE540A88846A26E9F7AD426"/>
+    <w:rsid w:val="008248BF"/>
+    <w:rPr>
+      <w:lang w:val="en-US" w:eastAsia="en-US"/>
+    </w:rPr>
   </w:style>
 </w:styles>
 </file>
@@ -7317,12 +8211,7 @@
 </file>
 
 <file path=customXml/item1.xml><?xml version="1.0" encoding="utf-8"?>
-<?mso-contentType ?>
-<FormTemplates xmlns="http://schemas.microsoft.com/sharepoint/v3/contenttype/forms">
-  <Display>DocumentLibraryForm</Display>
-  <Edit>AssetEditForm</Edit>
-  <New>DocumentLibraryForm</New>
-</FormTemplates>
+<p:properties xmlns:p="http://schemas.microsoft.com/office/2006/metadata/properties" xmlns:xsi="http://www.w3.org/2001/XMLSchema-instance" xmlns:pc="http://schemas.microsoft.com/office/infopath/2007/PartnerControls"/>
 </file>
 
 <file path=customXml/item2.xml><?xml version="1.0" encoding="utf-8"?>
@@ -7333,21 +8222,27 @@
 </file>
 
 <file path=customXml/item3.xml><?xml version="1.0" encoding="utf-8"?>
-<p:properties xmlns:p="http://schemas.microsoft.com/office/2006/metadata/properties" xmlns:xsi="http://www.w3.org/2001/XMLSchema-instance" xmlns:pc="http://schemas.microsoft.com/office/infopath/2007/PartnerControls"/>
+<?mso-contentType ?>
+<FormTemplates xmlns="http://schemas.microsoft.com/sharepoint/v3/contenttype/forms">
+  <Display>DocumentLibraryForm</Display>
+  <Edit>AssetEditForm</Edit>
+  <New>DocumentLibraryForm</New>
+</FormTemplates>
 </file>
 
 <file path=customXml/item4.xml><?xml version="1.0" encoding="utf-8"?>
+<b:Sources xmlns:b="http://schemas.openxmlformats.org/officeDocument/2006/bibliography" xmlns="http://schemas.openxmlformats.org/officeDocument/2006/bibliography" SelectedStyle="\APA.XSL" StyleName="APA"/>
+</file>
+
+<file path=customXml/item5.xml><?xml version="1.0" encoding="utf-8"?>
 <ct:contentTypeSchema xmlns:ct="http://schemas.microsoft.com/office/2006/metadata/contentType" xmlns:ma="http://schemas.microsoft.com/office/2006/metadata/properties/metaAttributes" ct:_="" ma:_="" ma:contentTypeName="TemplateFile" ma:contentTypeID="0x01010069924D1ECC420D47A2456556BC94F7370400BDF4491DEA4973499845289601F88B9F" ma:contentTypeVersion="28" ma:contentTypeDescription="Create a new document." ma:contentTypeScope="" ma:versionID="3734922cae638a1d4f2b3c9f45d0aea3"/>
 </file>
 
-<file path=customXml/item5.xml><?xml version="1.0" encoding="utf-8"?>
-<b:Sources xmlns:b="http://schemas.openxmlformats.org/officeDocument/2006/bibliography" xmlns="http://schemas.openxmlformats.org/officeDocument/2006/bibliography" SelectedStyle="\APA.XSL" StyleName="APA"/>
-</file>
-
 <file path=customXml/itemProps1.xml><?xml version="1.0" encoding="utf-8"?>
-<ds:datastoreItem xmlns:ds="http://schemas.openxmlformats.org/officeDocument/2006/customXml" ds:itemID="{B15EA98B-2241-4B26-B144-7EAE4DB42745}">
+<ds:datastoreItem xmlns:ds="http://schemas.openxmlformats.org/officeDocument/2006/customXml" ds:itemID="{3645E1F1-DAE4-477F-B358-4991BFEC9CB8}">
   <ds:schemaRefs>
-    <ds:schemaRef ds:uri="http://schemas.microsoft.com/sharepoint/v3/contenttype/forms"/>
+    <ds:schemaRef ds:uri="http://schemas.microsoft.com/office/2006/metadata/properties"/>
+    <ds:schemaRef ds:uri="http://schemas.microsoft.com/office/infopath/2007/PartnerControls"/>
   </ds:schemaRefs>
 </ds:datastoreItem>
 </file>
@@ -7361,27 +8256,26 @@
 </file>
 
 <file path=customXml/itemProps3.xml><?xml version="1.0" encoding="utf-8"?>
-<ds:datastoreItem xmlns:ds="http://schemas.openxmlformats.org/officeDocument/2006/customXml" ds:itemID="{3645E1F1-DAE4-477F-B358-4991BFEC9CB8}">
+<ds:datastoreItem xmlns:ds="http://schemas.openxmlformats.org/officeDocument/2006/customXml" ds:itemID="{B15EA98B-2241-4B26-B144-7EAE4DB42745}">
   <ds:schemaRefs>
-    <ds:schemaRef ds:uri="http://schemas.microsoft.com/office/2006/metadata/properties"/>
-    <ds:schemaRef ds:uri="http://schemas.microsoft.com/office/infopath/2007/PartnerControls"/>
+    <ds:schemaRef ds:uri="http://schemas.microsoft.com/sharepoint/v3/contenttype/forms"/>
   </ds:schemaRefs>
 </ds:datastoreItem>
 </file>
 
 <file path=customXml/itemProps4.xml><?xml version="1.0" encoding="utf-8"?>
+<ds:datastoreItem xmlns:ds="http://schemas.openxmlformats.org/officeDocument/2006/customXml" ds:itemID="{0496C2AD-AB09-4235-854F-8CEF8D617E5D}">
+  <ds:schemaRefs>
+    <ds:schemaRef ds:uri="http://schemas.openxmlformats.org/officeDocument/2006/bibliography"/>
+  </ds:schemaRefs>
+</ds:datastoreItem>
+</file>
+
+<file path=customXml/itemProps5.xml><?xml version="1.0" encoding="utf-8"?>
 <ds:datastoreItem xmlns:ds="http://schemas.openxmlformats.org/officeDocument/2006/customXml" ds:itemID="{06D4C91E-75C9-41A7-BAEA-D44C9DA55E19}">
   <ds:schemaRefs>
     <ds:schemaRef ds:uri="http://schemas.microsoft.com/office/2006/metadata/contentType"/>
     <ds:schemaRef ds:uri="http://schemas.microsoft.com/office/2006/metadata/properties/metaAttributes"/>
   </ds:schemaRefs>
 </ds:datastoreItem>
-</file>
-
-<file path=customXml/itemProps5.xml><?xml version="1.0" encoding="utf-8"?>
-<ds:datastoreItem xmlns:ds="http://schemas.openxmlformats.org/officeDocument/2006/customXml" ds:itemID="{0496C2AD-AB09-4235-854F-8CEF8D617E5D}">
-  <ds:schemaRefs>
-    <ds:schemaRef ds:uri="http://schemas.openxmlformats.org/officeDocument/2006/bibliography"/>
-  </ds:schemaRefs>
-</ds:datastoreItem>
 </file>
</xml_diff>